<commit_message>
Wizard improvement plot int32 and float32
</commit_message>
<xml_diff>
--- a/Documents/plot_table.docx
+++ b/Documents/plot_table.docx
@@ -586,7 +586,23 @@
           <w:rFonts w:asciiTheme="minorHAnsi" w:hAnsiTheme="minorHAnsi" w:cstheme="majorBidi"/>
           <w:lang w:val="en-US"/>
         </w:rPr>
-        <w:t xml:space="preserve">: for each Idx (plot)- go over his 3 ID’s. </w:t>
+        <w:t xml:space="preserve">: for each </w:t>
+      </w:r>
+      <w:proofErr w:type="spellStart"/>
+      <w:r>
+        <w:rPr>
+          <w:rFonts w:asciiTheme="minorHAnsi" w:hAnsiTheme="minorHAnsi" w:cstheme="majorBidi"/>
+          <w:lang w:val="en-US"/>
+        </w:rPr>
+        <w:t>Idx</w:t>
+      </w:r>
+      <w:proofErr w:type="spellEnd"/>
+      <w:r>
+        <w:rPr>
+          <w:rFonts w:asciiTheme="minorHAnsi" w:hAnsiTheme="minorHAnsi" w:cstheme="majorBidi"/>
+          <w:lang w:val="en-US"/>
+        </w:rPr>
+        <w:t xml:space="preserve"> (plot)- go over his 3 ID’s. </w:t>
       </w:r>
     </w:p>
     <w:p>
@@ -605,7 +621,23 @@
           <w:rFonts w:asciiTheme="minorHAnsi" w:hAnsiTheme="minorHAnsi" w:cstheme="majorBidi"/>
           <w:lang w:val="en-US"/>
         </w:rPr>
-        <w:t>each Idx contains a different plot, and his ID’s contains his defines, as specified below:</w:t>
+        <w:t xml:space="preserve">each </w:t>
+      </w:r>
+      <w:proofErr w:type="spellStart"/>
+      <w:r>
+        <w:rPr>
+          <w:rFonts w:asciiTheme="minorHAnsi" w:hAnsiTheme="minorHAnsi" w:cstheme="majorBidi"/>
+          <w:lang w:val="en-US"/>
+        </w:rPr>
+        <w:t>Idx</w:t>
+      </w:r>
+      <w:proofErr w:type="spellEnd"/>
+      <w:r>
+        <w:rPr>
+          <w:rFonts w:asciiTheme="minorHAnsi" w:hAnsiTheme="minorHAnsi" w:cstheme="majorBidi"/>
+          <w:lang w:val="en-US"/>
+        </w:rPr>
+        <w:t xml:space="preserve"> contains a different plot, and his ID’s contains his defines, as specified below:</w:t>
       </w:r>
     </w:p>
     <w:p>
@@ -817,6 +849,7 @@
                 <w:rtl/>
               </w:rPr>
             </w:pPr>
+            <w:proofErr w:type="spellStart"/>
             <w:r>
               <w:rPr>
                 <w:rFonts w:asciiTheme="minorHAnsi" w:hAnsiTheme="minorHAnsi" w:cstheme="majorBidi"/>
@@ -824,6 +857,7 @@
               </w:rPr>
               <w:t>Idx</w:t>
             </w:r>
+            <w:proofErr w:type="spellEnd"/>
           </w:p>
         </w:tc>
       </w:tr>
@@ -864,12 +898,21 @@
                 <w:lang w:val="en-US"/>
               </w:rPr>
             </w:pPr>
+            <w:proofErr w:type="gramStart"/>
             <w:r>
               <w:rPr>
                 <w:rFonts w:asciiTheme="minorHAnsi" w:hAnsiTheme="minorHAnsi" w:cstheme="majorBidi"/>
                 <w:lang w:val="en-US"/>
               </w:rPr>
-              <w:t>Units(24-31)</w:t>
+              <w:t>Units(</w:t>
+            </w:r>
+            <w:proofErr w:type="gramEnd"/>
+            <w:r>
+              <w:rPr>
+                <w:rFonts w:asciiTheme="minorHAnsi" w:hAnsiTheme="minorHAnsi" w:cstheme="majorBidi"/>
+                <w:lang w:val="en-US"/>
+              </w:rPr>
+              <w:t>24-31)</w:t>
             </w:r>
           </w:p>
           <w:p>
@@ -1597,6 +1640,7 @@
           <w:lang w:val="en-US"/>
         </w:rPr>
       </w:pPr>
+      <w:proofErr w:type="spellStart"/>
       <w:r>
         <w:rPr>
           <w:rFonts w:asciiTheme="minorHAnsi" w:hAnsiTheme="minorHAnsi" w:cstheme="majorBidi"/>
@@ -1604,7 +1648,17 @@
           <w:bCs/>
           <w:lang w:val="en-US"/>
         </w:rPr>
-        <w:t>Enum name list:</w:t>
+        <w:t>Enum</w:t>
+      </w:r>
+      <w:proofErr w:type="spellEnd"/>
+      <w:r>
+        <w:rPr>
+          <w:rFonts w:asciiTheme="minorHAnsi" w:hAnsiTheme="minorHAnsi" w:cstheme="majorBidi"/>
+          <w:b/>
+          <w:bCs/>
+          <w:lang w:val="en-US"/>
+        </w:rPr>
+        <w:t xml:space="preserve"> name list:</w:t>
       </w:r>
     </w:p>
     <w:p>
@@ -1938,6 +1992,7 @@
               </w:rPr>
               <w:t>S</w:t>
             </w:r>
+            <w:proofErr w:type="spellStart"/>
             <w:r>
               <w:rPr>
                 <w:rFonts w:asciiTheme="minorHAnsi" w:hAnsiTheme="minorHAnsi" w:cstheme="majorBidi"/>
@@ -1945,6 +2000,7 @@
               </w:rPr>
               <w:t>ignal</w:t>
             </w:r>
+            <w:proofErr w:type="spellEnd"/>
           </w:p>
         </w:tc>
         <w:tc>
@@ -2410,12 +2466,14 @@
               </w:rPr>
               <w:t xml:space="preserve"> </w:t>
             </w:r>
+            <w:proofErr w:type="spellStart"/>
             <w:r>
               <w:rPr>
                 <w:rFonts w:asciiTheme="minorHAnsi" w:hAnsiTheme="minorHAnsi" w:cstheme="majorBidi"/>
               </w:rPr>
               <w:t>IRms</w:t>
             </w:r>
+            <w:proofErr w:type="spellEnd"/>
           </w:p>
         </w:tc>
       </w:tr>
@@ -2506,12 +2564,14 @@
               </w:rPr>
               <w:t xml:space="preserve"> </w:t>
             </w:r>
+            <w:proofErr w:type="spellStart"/>
             <w:r>
               <w:rPr>
                 <w:rFonts w:asciiTheme="minorHAnsi" w:hAnsiTheme="minorHAnsi" w:cstheme="majorBidi"/>
               </w:rPr>
               <w:t>Irms</w:t>
             </w:r>
+            <w:proofErr w:type="spellEnd"/>
           </w:p>
         </w:tc>
       </w:tr>
@@ -3036,12 +3096,14 @@
               </w:rPr>
               <w:t>m</w:t>
             </w:r>
+            <w:proofErr w:type="spellStart"/>
             <w:r>
               <w:rPr>
                 <w:rFonts w:asciiTheme="minorHAnsi" w:hAnsiTheme="minorHAnsi" w:cstheme="majorBidi"/>
               </w:rPr>
               <w:t>otor</w:t>
             </w:r>
+            <w:proofErr w:type="spellEnd"/>
           </w:p>
         </w:tc>
       </w:tr>
@@ -5518,20 +5580,14 @@
               </w:rPr>
               <w:t xml:space="preserve"> </w:t>
             </w:r>
-            <w:r>
-              <w:rPr>
-                <w:rFonts w:asciiTheme="minorHAnsi" w:hAnsiTheme="minorHAnsi" w:cstheme="majorBidi"/>
-              </w:rPr>
-              <w:t>Sensor</w:t>
-            </w:r>
-            <w:bookmarkStart w:id="3" w:name="_GoBack"/>
-            <w:bookmarkEnd w:id="3"/>
-            <w:r>
-              <w:rPr>
-                <w:rFonts w:asciiTheme="minorHAnsi" w:hAnsiTheme="minorHAnsi" w:cstheme="majorBidi"/>
-              </w:rPr>
-              <w:t>less</w:t>
-            </w:r>
+            <w:proofErr w:type="spellStart"/>
+            <w:r>
+              <w:rPr>
+                <w:rFonts w:asciiTheme="minorHAnsi" w:hAnsiTheme="minorHAnsi" w:cstheme="majorBidi"/>
+              </w:rPr>
+              <w:t>Sensorless</w:t>
+            </w:r>
+            <w:proofErr w:type="spellEnd"/>
             <w:r>
               <w:rPr>
                 <w:rFonts w:asciiTheme="minorHAnsi" w:hAnsiTheme="minorHAnsi" w:cstheme="majorBidi"/>
@@ -5621,12 +5677,14 @@
               </w:rPr>
               <w:t xml:space="preserve"> </w:t>
             </w:r>
+            <w:proofErr w:type="spellStart"/>
             <w:r>
               <w:rPr>
                 <w:rFonts w:asciiTheme="minorHAnsi" w:hAnsiTheme="minorHAnsi" w:cstheme="majorBidi"/>
               </w:rPr>
               <w:t>Sensorless</w:t>
             </w:r>
+            <w:proofErr w:type="spellEnd"/>
             <w:r>
               <w:rPr>
                 <w:rFonts w:asciiTheme="minorHAnsi" w:hAnsiTheme="minorHAnsi" w:cstheme="majorBidi"/>
@@ -5729,12 +5787,14 @@
               </w:rPr>
               <w:t xml:space="preserve"> </w:t>
             </w:r>
+            <w:proofErr w:type="spellStart"/>
             <w:r>
               <w:rPr>
                 <w:rFonts w:asciiTheme="minorHAnsi" w:hAnsiTheme="minorHAnsi" w:cstheme="majorBidi"/>
               </w:rPr>
               <w:t>SinCosAngle</w:t>
             </w:r>
+            <w:proofErr w:type="spellEnd"/>
           </w:p>
         </w:tc>
       </w:tr>
@@ -5946,12 +6006,14 @@
               </w:rPr>
               <w:t xml:space="preserve"> </w:t>
             </w:r>
+            <w:proofErr w:type="spellStart"/>
             <w:r>
               <w:rPr>
                 <w:rFonts w:asciiTheme="minorHAnsi" w:hAnsiTheme="minorHAnsi" w:cstheme="majorBidi"/>
               </w:rPr>
               <w:t>Cmd</w:t>
             </w:r>
+            <w:proofErr w:type="spellEnd"/>
           </w:p>
         </w:tc>
       </w:tr>
@@ -6041,12 +6103,14 @@
               </w:rPr>
               <w:t xml:space="preserve"> </w:t>
             </w:r>
+            <w:proofErr w:type="spellStart"/>
             <w:r>
               <w:rPr>
                 <w:rFonts w:asciiTheme="minorHAnsi" w:hAnsiTheme="minorHAnsi" w:cstheme="majorBidi"/>
               </w:rPr>
               <w:t>Cmd</w:t>
             </w:r>
+            <w:proofErr w:type="spellEnd"/>
           </w:p>
         </w:tc>
       </w:tr>
@@ -6137,12 +6201,14 @@
               </w:rPr>
               <w:t xml:space="preserve"> </w:t>
             </w:r>
+            <w:proofErr w:type="spellStart"/>
             <w:r>
               <w:rPr>
                 <w:rFonts w:asciiTheme="minorHAnsi" w:hAnsiTheme="minorHAnsi" w:cstheme="majorBidi"/>
               </w:rPr>
               <w:t>Cmd</w:t>
             </w:r>
+            <w:proofErr w:type="spellEnd"/>
           </w:p>
         </w:tc>
       </w:tr>
@@ -6232,24 +6298,28 @@
               </w:rPr>
               <w:t xml:space="preserve"> </w:t>
             </w:r>
+            <w:proofErr w:type="spellStart"/>
             <w:r>
               <w:rPr>
                 <w:rFonts w:asciiTheme="minorHAnsi" w:hAnsiTheme="minorHAnsi" w:cstheme="majorBidi"/>
               </w:rPr>
               <w:t>Iq</w:t>
             </w:r>
-            <w:r>
-              <w:rPr>
-                <w:rFonts w:asciiTheme="minorHAnsi" w:hAnsiTheme="minorHAnsi" w:cstheme="majorBidi"/>
-              </w:rPr>
-              <w:t xml:space="preserve"> </w:t>
-            </w:r>
+            <w:proofErr w:type="spellEnd"/>
+            <w:r>
+              <w:rPr>
+                <w:rFonts w:asciiTheme="minorHAnsi" w:hAnsiTheme="minorHAnsi" w:cstheme="majorBidi"/>
+              </w:rPr>
+              <w:t xml:space="preserve"> </w:t>
+            </w:r>
+            <w:proofErr w:type="spellStart"/>
             <w:r>
               <w:rPr>
                 <w:rFonts w:asciiTheme="minorHAnsi" w:hAnsiTheme="minorHAnsi" w:cstheme="majorBidi"/>
               </w:rPr>
               <w:t>Fdb</w:t>
             </w:r>
+            <w:proofErr w:type="spellEnd"/>
           </w:p>
         </w:tc>
       </w:tr>
@@ -6340,12 +6410,14 @@
               </w:rPr>
               <w:t xml:space="preserve"> </w:t>
             </w:r>
+            <w:proofErr w:type="spellStart"/>
             <w:r>
               <w:rPr>
                 <w:rFonts w:asciiTheme="minorHAnsi" w:hAnsiTheme="minorHAnsi" w:cstheme="majorBidi"/>
               </w:rPr>
               <w:t>Iq</w:t>
             </w:r>
+            <w:proofErr w:type="spellEnd"/>
             <w:r>
               <w:rPr>
                 <w:rFonts w:asciiTheme="minorHAnsi" w:hAnsiTheme="minorHAnsi" w:cstheme="majorBidi"/>
@@ -6447,12 +6519,14 @@
               </w:rPr>
               <w:t xml:space="preserve"> </w:t>
             </w:r>
+            <w:proofErr w:type="spellStart"/>
             <w:r>
               <w:rPr>
                 <w:rFonts w:asciiTheme="minorHAnsi" w:hAnsiTheme="minorHAnsi" w:cstheme="majorBidi"/>
               </w:rPr>
               <w:t>Iq</w:t>
             </w:r>
+            <w:proofErr w:type="spellEnd"/>
             <w:r>
               <w:rPr>
                 <w:rFonts w:asciiTheme="minorHAnsi" w:hAnsiTheme="minorHAnsi" w:cstheme="majorBidi"/>
@@ -6567,12 +6641,14 @@
               </w:rPr>
               <w:t xml:space="preserve"> </w:t>
             </w:r>
+            <w:proofErr w:type="spellStart"/>
             <w:r>
               <w:rPr>
                 <w:rFonts w:asciiTheme="minorHAnsi" w:hAnsiTheme="minorHAnsi" w:cstheme="majorBidi"/>
               </w:rPr>
               <w:t>Fdb</w:t>
             </w:r>
+            <w:proofErr w:type="spellEnd"/>
           </w:p>
         </w:tc>
       </w:tr>
@@ -6877,12 +6953,14 @@
               </w:rPr>
               <w:t xml:space="preserve"> </w:t>
             </w:r>
+            <w:proofErr w:type="spellStart"/>
             <w:r>
               <w:rPr>
                 <w:rFonts w:asciiTheme="minorHAnsi" w:hAnsiTheme="minorHAnsi" w:cstheme="majorBidi"/>
               </w:rPr>
               <w:t>Fdb</w:t>
             </w:r>
+            <w:proofErr w:type="spellEnd"/>
           </w:p>
         </w:tc>
       </w:tr>
@@ -7068,12 +7146,14 @@
               </w:rPr>
               <w:t xml:space="preserve"> </w:t>
             </w:r>
+            <w:proofErr w:type="spellStart"/>
             <w:r>
               <w:rPr>
                 <w:rFonts w:asciiTheme="minorHAnsi" w:hAnsiTheme="minorHAnsi" w:cstheme="majorBidi"/>
               </w:rPr>
               <w:t>Fdb</w:t>
             </w:r>
+            <w:proofErr w:type="spellEnd"/>
             <w:r>
               <w:rPr>
                 <w:rFonts w:asciiTheme="minorHAnsi" w:hAnsiTheme="minorHAnsi" w:cstheme="majorBidi"/>
@@ -7271,12 +7351,14 @@
               </w:rPr>
               <w:t xml:space="preserve"> </w:t>
             </w:r>
+            <w:proofErr w:type="spellStart"/>
             <w:r>
               <w:rPr>
                 <w:rFonts w:asciiTheme="minorHAnsi" w:hAnsiTheme="minorHAnsi" w:cstheme="majorBidi"/>
               </w:rPr>
               <w:t>Fdb</w:t>
             </w:r>
+            <w:proofErr w:type="spellEnd"/>
           </w:p>
         </w:tc>
       </w:tr>
@@ -9196,12 +9278,14 @@
               </w:rPr>
               <w:t xml:space="preserve"> </w:t>
             </w:r>
+            <w:proofErr w:type="spellStart"/>
             <w:r>
               <w:rPr>
                 <w:rFonts w:asciiTheme="minorHAnsi" w:hAnsiTheme="minorHAnsi" w:cstheme="majorBidi"/>
               </w:rPr>
               <w:t>cla</w:t>
             </w:r>
+            <w:proofErr w:type="spellEnd"/>
             <w:r>
               <w:rPr>
                 <w:rFonts w:asciiTheme="minorHAnsi" w:hAnsiTheme="minorHAnsi" w:cstheme="majorBidi"/>
@@ -9292,12 +9376,14 @@
               </w:rPr>
               <w:t xml:space="preserve"> </w:t>
             </w:r>
+            <w:proofErr w:type="spellStart"/>
             <w:r>
               <w:rPr>
                 <w:rFonts w:asciiTheme="minorHAnsi" w:hAnsiTheme="minorHAnsi" w:cstheme="majorBidi"/>
               </w:rPr>
               <w:t>cla</w:t>
             </w:r>
+            <w:proofErr w:type="spellEnd"/>
             <w:r>
               <w:rPr>
                 <w:rFonts w:asciiTheme="minorHAnsi" w:hAnsiTheme="minorHAnsi" w:cstheme="majorBidi"/>
@@ -9745,6 +9831,7 @@
           <w:lang w:val="en-US"/>
         </w:rPr>
       </w:pPr>
+      <w:proofErr w:type="spellStart"/>
       <w:r>
         <w:rPr>
           <w:rFonts w:asciiTheme="minorHAnsi" w:hAnsiTheme="minorHAnsi" w:cstheme="majorBidi"/>
@@ -9752,7 +9839,17 @@
           <w:bCs/>
           <w:lang w:val="en-US"/>
         </w:rPr>
-        <w:t xml:space="preserve">Enum </w:t>
+        <w:t>Enum</w:t>
+      </w:r>
+      <w:proofErr w:type="spellEnd"/>
+      <w:r>
+        <w:rPr>
+          <w:rFonts w:asciiTheme="minorHAnsi" w:hAnsiTheme="minorHAnsi" w:cstheme="majorBidi"/>
+          <w:b/>
+          <w:bCs/>
+          <w:lang w:val="en-US"/>
+        </w:rPr>
+        <w:t xml:space="preserve"> </w:t>
       </w:r>
       <w:r>
         <w:rPr>
@@ -9797,12 +9894,15 @@
     <w:tbl>
       <w:tblPr>
         <w:tblStyle w:val="GridTable4-Accent1"/>
-        <w:tblW w:w="1920" w:type="dxa"/>
+        <w:tblW w:w="7629" w:type="dxa"/>
         <w:tblLook w:val="04A0" w:firstRow="1" w:lastRow="0" w:firstColumn="1" w:lastColumn="0" w:noHBand="0" w:noVBand="1"/>
       </w:tblPr>
       <w:tblGrid>
         <w:gridCol w:w="960"/>
         <w:gridCol w:w="960"/>
+        <w:gridCol w:w="1903"/>
+        <w:gridCol w:w="1903"/>
+        <w:gridCol w:w="1903"/>
       </w:tblGrid>
       <w:tr>
         <w:trPr>
@@ -9855,6 +9955,72 @@
             </w:r>
           </w:p>
         </w:tc>
+        <w:tc>
+          <w:tcPr>
+            <w:tcW w:w="1903" w:type="dxa"/>
+          </w:tcPr>
+          <w:p>
+            <w:pPr>
+              <w:jc w:val="both"/>
+              <w:cnfStyle w:val="100000000000" w:firstRow="1" w:lastRow="0" w:firstColumn="0" w:lastColumn="0" w:oddVBand="0" w:evenVBand="0" w:oddHBand="0" w:evenHBand="0" w:firstRowFirstColumn="0" w:firstRowLastColumn="0" w:lastRowFirstColumn="0" w:lastRowLastColumn="0"/>
+              <w:rPr>
+                <w:rFonts w:asciiTheme="minorHAnsi" w:eastAsia="Times New Roman" w:hAnsiTheme="minorHAnsi" w:cstheme="majorBidi"/>
+                <w:lang w:val="en-US" w:eastAsia="en-IL"/>
+              </w:rPr>
+            </w:pPr>
+            <w:r>
+              <w:rPr>
+                <w:rFonts w:asciiTheme="minorHAnsi" w:eastAsia="Times New Roman" w:hAnsiTheme="minorHAnsi" w:cstheme="majorBidi"/>
+                <w:lang w:val="en-US" w:eastAsia="en-IL"/>
+              </w:rPr>
+              <w:t>DSP var</w:t>
+            </w:r>
+          </w:p>
+        </w:tc>
+        <w:tc>
+          <w:tcPr>
+            <w:tcW w:w="1903" w:type="dxa"/>
+          </w:tcPr>
+          <w:p>
+            <w:pPr>
+              <w:jc w:val="both"/>
+              <w:cnfStyle w:val="100000000000" w:firstRow="1" w:lastRow="0" w:firstColumn="0" w:lastColumn="0" w:oddVBand="0" w:evenVBand="0" w:oddHBand="0" w:evenHBand="0" w:firstRowFirstColumn="0" w:firstRowLastColumn="0" w:lastRowFirstColumn="0" w:lastRowLastColumn="0"/>
+              <w:rPr>
+                <w:rFonts w:asciiTheme="minorHAnsi" w:eastAsia="Times New Roman" w:hAnsiTheme="minorHAnsi" w:cstheme="majorBidi"/>
+                <w:lang w:val="en-US" w:eastAsia="en-IL"/>
+              </w:rPr>
+            </w:pPr>
+            <w:r>
+              <w:rPr>
+                <w:rFonts w:asciiTheme="minorHAnsi" w:eastAsia="Times New Roman" w:hAnsiTheme="minorHAnsi" w:cstheme="majorBidi"/>
+                <w:lang w:val="en-US" w:eastAsia="en-IL"/>
+              </w:rPr>
+              <w:t>GUI var</w:t>
+            </w:r>
+          </w:p>
+        </w:tc>
+        <w:tc>
+          <w:tcPr>
+            <w:tcW w:w="1903" w:type="dxa"/>
+          </w:tcPr>
+          <w:p>
+            <w:pPr>
+              <w:jc w:val="both"/>
+              <w:cnfStyle w:val="100000000000" w:firstRow="1" w:lastRow="0" w:firstColumn="0" w:lastColumn="0" w:oddVBand="0" w:evenVBand="0" w:oddHBand="0" w:evenHBand="0" w:firstRowFirstColumn="0" w:firstRowLastColumn="0" w:lastRowFirstColumn="0" w:lastRowLastColumn="0"/>
+              <w:rPr>
+                <w:rFonts w:asciiTheme="minorHAnsi" w:eastAsia="Times New Roman" w:hAnsiTheme="minorHAnsi" w:cstheme="majorBidi"/>
+                <w:lang w:val="en-US" w:eastAsia="en-IL"/>
+              </w:rPr>
+            </w:pPr>
+            <w:r>
+              <w:rPr>
+                <w:rFonts w:asciiTheme="minorHAnsi" w:eastAsia="Times New Roman" w:hAnsiTheme="minorHAnsi" w:cstheme="majorBidi"/>
+                <w:lang w:val="en-US" w:eastAsia="en-IL"/>
+              </w:rPr>
+              <w:t>Plot</w:t>
+            </w:r>
+          </w:p>
+        </w:tc>
       </w:tr>
       <w:tr>
         <w:trPr>
@@ -9913,6 +10079,86 @@
             </w:r>
           </w:p>
         </w:tc>
+        <w:tc>
+          <w:tcPr>
+            <w:tcW w:w="1903" w:type="dxa"/>
+          </w:tcPr>
+          <w:p>
+            <w:pPr>
+              <w:jc w:val="both"/>
+              <w:cnfStyle w:val="000000100000" w:firstRow="0" w:lastRow="0" w:firstColumn="0" w:lastColumn="0" w:oddVBand="0" w:evenVBand="0" w:oddHBand="1" w:evenHBand="0" w:firstRowFirstColumn="0" w:firstRowLastColumn="0" w:lastRowFirstColumn="0" w:lastRowLastColumn="0"/>
+              <w:rPr>
+                <w:rFonts w:asciiTheme="minorHAnsi" w:eastAsia="Times New Roman" w:hAnsiTheme="minorHAnsi" w:cstheme="majorBidi"/>
+                <w:color w:val="000000"/>
+                <w:lang w:val="en-US" w:eastAsia="en-IL"/>
+              </w:rPr>
+            </w:pPr>
+            <w:r>
+              <w:rPr>
+                <w:rFonts w:asciiTheme="minorHAnsi" w:eastAsia="Times New Roman" w:hAnsiTheme="minorHAnsi" w:cstheme="majorBidi"/>
+                <w:color w:val="000000"/>
+                <w:lang w:val="en-US" w:eastAsia="en-IL"/>
+              </w:rPr>
+              <w:t>32bit integer</w:t>
+            </w:r>
+          </w:p>
+        </w:tc>
+        <w:tc>
+          <w:tcPr>
+            <w:tcW w:w="1903" w:type="dxa"/>
+          </w:tcPr>
+          <w:p>
+            <w:pPr>
+              <w:jc w:val="both"/>
+              <w:cnfStyle w:val="000000100000" w:firstRow="0" w:lastRow="0" w:firstColumn="0" w:lastColumn="0" w:oddVBand="0" w:evenVBand="0" w:oddHBand="1" w:evenHBand="0" w:firstRowFirstColumn="0" w:firstRowLastColumn="0" w:lastRowFirstColumn="0" w:lastRowLastColumn="0"/>
+              <w:rPr>
+                <w:rFonts w:asciiTheme="minorHAnsi" w:eastAsia="Times New Roman" w:hAnsiTheme="minorHAnsi" w:cstheme="majorBidi"/>
+                <w:color w:val="000000"/>
+                <w:lang w:val="en-US" w:eastAsia="en-IL"/>
+              </w:rPr>
+            </w:pPr>
+            <w:r>
+              <w:rPr>
+                <w:rFonts w:asciiTheme="minorHAnsi" w:eastAsia="Times New Roman" w:hAnsiTheme="minorHAnsi" w:cstheme="majorBidi"/>
+                <w:color w:val="000000"/>
+                <w:lang w:val="en-US" w:eastAsia="en-IL"/>
+              </w:rPr>
+              <w:t>16</w:t>
+            </w:r>
+            <w:r>
+              <w:rPr>
+                <w:rFonts w:asciiTheme="minorHAnsi" w:eastAsia="Times New Roman" w:hAnsiTheme="minorHAnsi" w:cstheme="majorBidi"/>
+                <w:color w:val="000000"/>
+                <w:lang w:val="en-US" w:eastAsia="en-IL"/>
+              </w:rPr>
+              <w:t>bit integer</w:t>
+            </w:r>
+          </w:p>
+        </w:tc>
+        <w:tc>
+          <w:tcPr>
+            <w:tcW w:w="1903" w:type="dxa"/>
+          </w:tcPr>
+          <w:p>
+            <w:pPr>
+              <w:jc w:val="both"/>
+              <w:cnfStyle w:val="000000100000" w:firstRow="0" w:lastRow="0" w:firstColumn="0" w:lastColumn="0" w:oddVBand="0" w:evenVBand="0" w:oddHBand="1" w:evenHBand="0" w:firstRowFirstColumn="0" w:firstRowLastColumn="0" w:lastRowFirstColumn="0" w:lastRowLastColumn="0"/>
+              <w:rPr>
+                <w:rFonts w:asciiTheme="minorHAnsi" w:eastAsia="Times New Roman" w:hAnsiTheme="minorHAnsi" w:cstheme="majorBidi"/>
+                <w:color w:val="000000"/>
+                <w:lang w:val="en-US" w:eastAsia="en-IL"/>
+              </w:rPr>
+            </w:pPr>
+            <w:r>
+              <w:rPr>
+                <w:rFonts w:asciiTheme="minorHAnsi" w:eastAsia="Times New Roman" w:hAnsiTheme="minorHAnsi" w:cstheme="majorBidi"/>
+                <w:color w:val="000000"/>
+                <w:lang w:val="en-US" w:eastAsia="en-IL"/>
+              </w:rPr>
+              <w:t>2 points</w:t>
+            </w:r>
+          </w:p>
+        </w:tc>
       </w:tr>
       <w:tr>
         <w:trPr>
@@ -9967,6 +10213,79 @@
                 <w:lang w:eastAsia="en-IL"/>
               </w:rPr>
               <w:t>Float</w:t>
+            </w:r>
+          </w:p>
+        </w:tc>
+        <w:tc>
+          <w:tcPr>
+            <w:tcW w:w="1903" w:type="dxa"/>
+          </w:tcPr>
+          <w:p>
+            <w:pPr>
+              <w:jc w:val="both"/>
+              <w:cnfStyle w:val="000000000000" w:firstRow="0" w:lastRow="0" w:firstColumn="0" w:lastColumn="0" w:oddVBand="0" w:evenVBand="0" w:oddHBand="0" w:evenHBand="0" w:firstRowFirstColumn="0" w:firstRowLastColumn="0" w:lastRowFirstColumn="0" w:lastRowLastColumn="0"/>
+              <w:rPr>
+                <w:rFonts w:asciiTheme="minorHAnsi" w:eastAsia="Times New Roman" w:hAnsiTheme="minorHAnsi" w:cstheme="majorBidi"/>
+                <w:color w:val="000000"/>
+                <w:lang w:val="en-US" w:eastAsia="en-IL"/>
+              </w:rPr>
+            </w:pPr>
+            <w:r>
+              <w:rPr>
+                <w:rFonts w:asciiTheme="minorHAnsi" w:eastAsia="Times New Roman" w:hAnsiTheme="minorHAnsi" w:cstheme="majorBidi"/>
+                <w:color w:val="000000"/>
+                <w:lang w:val="en-US" w:eastAsia="en-IL"/>
+              </w:rPr>
+              <w:t>16bit float</w:t>
+            </w:r>
+          </w:p>
+        </w:tc>
+        <w:tc>
+          <w:tcPr>
+            <w:tcW w:w="1903" w:type="dxa"/>
+          </w:tcPr>
+          <w:p>
+            <w:pPr>
+              <w:jc w:val="both"/>
+              <w:cnfStyle w:val="000000000000" w:firstRow="0" w:lastRow="0" w:firstColumn="0" w:lastColumn="0" w:oddVBand="0" w:evenVBand="0" w:oddHBand="0" w:evenHBand="0" w:firstRowFirstColumn="0" w:firstRowLastColumn="0" w:lastRowFirstColumn="0" w:lastRowLastColumn="0"/>
+              <w:rPr>
+                <w:rFonts w:asciiTheme="minorHAnsi" w:eastAsia="Times New Roman" w:hAnsiTheme="minorHAnsi" w:cstheme="majorBidi"/>
+                <w:color w:val="000000"/>
+                <w:lang w:val="en-US" w:eastAsia="en-IL"/>
+              </w:rPr>
+            </w:pPr>
+            <w:r>
+              <w:rPr>
+                <w:rFonts w:asciiTheme="minorHAnsi" w:eastAsia="Times New Roman" w:hAnsiTheme="minorHAnsi" w:cstheme="majorBidi"/>
+                <w:color w:val="000000"/>
+                <w:lang w:val="en-US" w:eastAsia="en-IL"/>
+              </w:rPr>
+              <w:t>IQ15</w:t>
+            </w:r>
+          </w:p>
+        </w:tc>
+        <w:tc>
+          <w:tcPr>
+            <w:tcW w:w="1903" w:type="dxa"/>
+          </w:tcPr>
+          <w:p>
+            <w:pPr>
+              <w:jc w:val="both"/>
+              <w:cnfStyle w:val="000000000000" w:firstRow="0" w:lastRow="0" w:firstColumn="0" w:lastColumn="0" w:oddVBand="0" w:evenVBand="0" w:oddHBand="0" w:evenHBand="0" w:firstRowFirstColumn="0" w:firstRowLastColumn="0" w:lastRowFirstColumn="0" w:lastRowLastColumn="0"/>
+              <w:rPr>
+                <w:rFonts w:asciiTheme="minorHAnsi" w:eastAsia="Times New Roman" w:hAnsiTheme="minorHAnsi" w:cstheme="majorBidi"/>
+                <w:color w:val="000000"/>
+                <w:highlight w:val="yellow"/>
+                <w:lang w:val="en-US" w:eastAsia="en-IL"/>
+              </w:rPr>
+            </w:pPr>
+            <w:r>
+              <w:rPr>
+                <w:rFonts w:asciiTheme="minorHAnsi" w:eastAsia="Times New Roman" w:hAnsiTheme="minorHAnsi" w:cstheme="majorBidi"/>
+                <w:color w:val="000000"/>
+                <w:lang w:val="en-US" w:eastAsia="en-IL"/>
+              </w:rPr>
+              <w:t>2 points</w:t>
             </w:r>
           </w:p>
         </w:tc>
@@ -10015,16 +10334,99 @@
               <w:rPr>
                 <w:rFonts w:asciiTheme="minorHAnsi" w:eastAsia="Times New Roman" w:hAnsiTheme="minorHAnsi" w:cstheme="majorBidi"/>
                 <w:color w:val="000000"/>
-                <w:lang w:eastAsia="en-IL"/>
-              </w:rPr>
-            </w:pPr>
+                <w:lang w:val="en-US" w:eastAsia="en-IL"/>
+              </w:rPr>
+            </w:pPr>
+            <w:proofErr w:type="spellStart"/>
             <w:r>
               <w:rPr>
                 <w:rFonts w:asciiTheme="minorHAnsi" w:eastAsia="Times New Roman" w:hAnsiTheme="minorHAnsi" w:cstheme="majorBidi"/>
                 <w:color w:val="000000"/>
                 <w:lang w:eastAsia="en-IL"/>
               </w:rPr>
-              <w:t>Iq24</w:t>
+              <w:t>Iq</w:t>
+            </w:r>
+            <w:proofErr w:type="spellEnd"/>
+            <w:r>
+              <w:rPr>
+                <w:rFonts w:asciiTheme="minorHAnsi" w:eastAsia="Times New Roman" w:hAnsiTheme="minorHAnsi" w:cstheme="majorBidi"/>
+                <w:color w:val="000000"/>
+                <w:lang w:val="en-US" w:eastAsia="en-IL"/>
+              </w:rPr>
+              <w:t>24</w:t>
+            </w:r>
+          </w:p>
+        </w:tc>
+        <w:tc>
+          <w:tcPr>
+            <w:tcW w:w="1903" w:type="dxa"/>
+          </w:tcPr>
+          <w:p>
+            <w:pPr>
+              <w:jc w:val="both"/>
+              <w:cnfStyle w:val="000000100000" w:firstRow="0" w:lastRow="0" w:firstColumn="0" w:lastColumn="0" w:oddVBand="0" w:evenVBand="0" w:oddHBand="1" w:evenHBand="0" w:firstRowFirstColumn="0" w:firstRowLastColumn="0" w:lastRowFirstColumn="0" w:lastRowLastColumn="0"/>
+              <w:rPr>
+                <w:rFonts w:asciiTheme="minorHAnsi" w:eastAsia="Times New Roman" w:hAnsiTheme="minorHAnsi" w:cstheme="majorBidi"/>
+                <w:color w:val="000000"/>
+                <w:lang w:val="en-US" w:eastAsia="en-IL"/>
+              </w:rPr>
+            </w:pPr>
+            <w:r>
+              <w:rPr>
+                <w:rFonts w:asciiTheme="minorHAnsi" w:eastAsia="Times New Roman" w:hAnsiTheme="minorHAnsi" w:cstheme="majorBidi"/>
+                <w:color w:val="000000"/>
+                <w:lang w:val="en-US" w:eastAsia="en-IL"/>
+              </w:rPr>
+              <w:t>16bit IQ24</w:t>
+            </w:r>
+          </w:p>
+        </w:tc>
+        <w:tc>
+          <w:tcPr>
+            <w:tcW w:w="1903" w:type="dxa"/>
+          </w:tcPr>
+          <w:p>
+            <w:pPr>
+              <w:jc w:val="both"/>
+              <w:cnfStyle w:val="000000100000" w:firstRow="0" w:lastRow="0" w:firstColumn="0" w:lastColumn="0" w:oddVBand="0" w:evenVBand="0" w:oddHBand="1" w:evenHBand="0" w:firstRowFirstColumn="0" w:firstRowLastColumn="0" w:lastRowFirstColumn="0" w:lastRowLastColumn="0"/>
+              <w:rPr>
+                <w:rFonts w:asciiTheme="minorHAnsi" w:eastAsia="Times New Roman" w:hAnsiTheme="minorHAnsi" w:cstheme="majorBidi"/>
+                <w:color w:val="000000"/>
+                <w:lang w:val="en-US" w:eastAsia="en-IL"/>
+              </w:rPr>
+            </w:pPr>
+            <w:r>
+              <w:rPr>
+                <w:rFonts w:asciiTheme="minorHAnsi" w:eastAsia="Times New Roman" w:hAnsiTheme="minorHAnsi" w:cstheme="majorBidi"/>
+                <w:color w:val="000000"/>
+                <w:lang w:val="en-US" w:eastAsia="en-IL"/>
+              </w:rPr>
+              <w:t>IQ15</w:t>
+            </w:r>
+          </w:p>
+        </w:tc>
+        <w:tc>
+          <w:tcPr>
+            <w:tcW w:w="1903" w:type="dxa"/>
+          </w:tcPr>
+          <w:p>
+            <w:pPr>
+              <w:jc w:val="both"/>
+              <w:cnfStyle w:val="000000100000" w:firstRow="0" w:lastRow="0" w:firstColumn="0" w:lastColumn="0" w:oddVBand="0" w:evenVBand="0" w:oddHBand="1" w:evenHBand="0" w:firstRowFirstColumn="0" w:firstRowLastColumn="0" w:lastRowFirstColumn="0" w:lastRowLastColumn="0"/>
+              <w:rPr>
+                <w:rFonts w:asciiTheme="minorHAnsi" w:eastAsia="Times New Roman" w:hAnsiTheme="minorHAnsi" w:cstheme="majorBidi"/>
+                <w:color w:val="000000"/>
+                <w:highlight w:val="yellow"/>
+                <w:lang w:val="en-US" w:eastAsia="en-IL"/>
+              </w:rPr>
+            </w:pPr>
+            <w:r>
+              <w:rPr>
+                <w:rFonts w:asciiTheme="minorHAnsi" w:eastAsia="Times New Roman" w:hAnsiTheme="minorHAnsi" w:cstheme="majorBidi"/>
+                <w:color w:val="000000"/>
+                <w:lang w:val="en-US" w:eastAsia="en-IL"/>
+              </w:rPr>
+              <w:t>2 points</w:t>
             </w:r>
           </w:p>
         </w:tc>
@@ -10085,8 +10487,345 @@
             </w:r>
           </w:p>
         </w:tc>
+        <w:tc>
+          <w:tcPr>
+            <w:tcW w:w="1903" w:type="dxa"/>
+          </w:tcPr>
+          <w:p>
+            <w:pPr>
+              <w:jc w:val="both"/>
+              <w:cnfStyle w:val="000000000000" w:firstRow="0" w:lastRow="0" w:firstColumn="0" w:lastColumn="0" w:oddVBand="0" w:evenVBand="0" w:oddHBand="0" w:evenHBand="0" w:firstRowFirstColumn="0" w:firstRowLastColumn="0" w:lastRowFirstColumn="0" w:lastRowLastColumn="0"/>
+              <w:rPr>
+                <w:rFonts w:asciiTheme="minorHAnsi" w:eastAsia="Times New Roman" w:hAnsiTheme="minorHAnsi" w:cstheme="majorBidi"/>
+                <w:color w:val="000000"/>
+                <w:lang w:val="en-US" w:eastAsia="en-IL"/>
+              </w:rPr>
+            </w:pPr>
+            <w:r>
+              <w:rPr>
+                <w:rFonts w:asciiTheme="minorHAnsi" w:eastAsia="Times New Roman" w:hAnsiTheme="minorHAnsi" w:cstheme="majorBidi"/>
+                <w:color w:val="000000"/>
+                <w:lang w:val="en-US" w:eastAsia="en-IL"/>
+              </w:rPr>
+              <w:t>16bit IQ15</w:t>
+            </w:r>
+          </w:p>
+        </w:tc>
+        <w:tc>
+          <w:tcPr>
+            <w:tcW w:w="1903" w:type="dxa"/>
+          </w:tcPr>
+          <w:p>
+            <w:pPr>
+              <w:jc w:val="both"/>
+              <w:cnfStyle w:val="000000000000" w:firstRow="0" w:lastRow="0" w:firstColumn="0" w:lastColumn="0" w:oddVBand="0" w:evenVBand="0" w:oddHBand="0" w:evenHBand="0" w:firstRowFirstColumn="0" w:firstRowLastColumn="0" w:lastRowFirstColumn="0" w:lastRowLastColumn="0"/>
+              <w:rPr>
+                <w:rFonts w:asciiTheme="minorHAnsi" w:eastAsia="Times New Roman" w:hAnsiTheme="minorHAnsi" w:cstheme="majorBidi"/>
+                <w:color w:val="000000"/>
+                <w:lang w:val="en-US" w:eastAsia="en-IL"/>
+              </w:rPr>
+            </w:pPr>
+            <w:r>
+              <w:rPr>
+                <w:rFonts w:asciiTheme="minorHAnsi" w:eastAsia="Times New Roman" w:hAnsiTheme="minorHAnsi" w:cstheme="majorBidi"/>
+                <w:color w:val="000000"/>
+                <w:lang w:val="en-US" w:eastAsia="en-IL"/>
+              </w:rPr>
+              <w:t>IQ15</w:t>
+            </w:r>
+          </w:p>
+        </w:tc>
+        <w:tc>
+          <w:tcPr>
+            <w:tcW w:w="1903" w:type="dxa"/>
+          </w:tcPr>
+          <w:p>
+            <w:pPr>
+              <w:jc w:val="both"/>
+              <w:cnfStyle w:val="000000000000" w:firstRow="0" w:lastRow="0" w:firstColumn="0" w:lastColumn="0" w:oddVBand="0" w:evenVBand="0" w:oddHBand="0" w:evenHBand="0" w:firstRowFirstColumn="0" w:firstRowLastColumn="0" w:lastRowFirstColumn="0" w:lastRowLastColumn="0"/>
+              <w:rPr>
+                <w:rFonts w:asciiTheme="minorHAnsi" w:eastAsia="Times New Roman" w:hAnsiTheme="minorHAnsi" w:cstheme="majorBidi"/>
+                <w:color w:val="000000"/>
+                <w:lang w:val="en-US" w:eastAsia="en-IL"/>
+              </w:rPr>
+            </w:pPr>
+            <w:r>
+              <w:rPr>
+                <w:rFonts w:asciiTheme="minorHAnsi" w:eastAsia="Times New Roman" w:hAnsiTheme="minorHAnsi" w:cstheme="majorBidi"/>
+                <w:color w:val="000000"/>
+                <w:lang w:val="en-US" w:eastAsia="en-IL"/>
+              </w:rPr>
+              <w:t>2 points</w:t>
+            </w:r>
+          </w:p>
+        </w:tc>
+      </w:tr>
+      <w:tr>
+        <w:trPr>
+          <w:cnfStyle w:val="000000100000" w:firstRow="0" w:lastRow="0" w:firstColumn="0" w:lastColumn="0" w:oddVBand="0" w:evenVBand="0" w:oddHBand="1" w:evenHBand="0" w:firstRowFirstColumn="0" w:firstRowLastColumn="0" w:lastRowFirstColumn="0" w:lastRowLastColumn="0"/>
+          <w:trHeight w:val="315"/>
+        </w:trPr>
+        <w:tc>
+          <w:tcPr>
+            <w:cnfStyle w:val="001000000000" w:firstRow="0" w:lastRow="0" w:firstColumn="1" w:lastColumn="0" w:oddVBand="0" w:evenVBand="0" w:oddHBand="0" w:evenHBand="0" w:firstRowFirstColumn="0" w:firstRowLastColumn="0" w:lastRowFirstColumn="0" w:lastRowLastColumn="0"/>
+            <w:tcW w:w="960" w:type="dxa"/>
+            <w:noWrap/>
+          </w:tcPr>
+          <w:p>
+            <w:pPr>
+              <w:jc w:val="both"/>
+              <w:rPr>
+                <w:rFonts w:asciiTheme="minorHAnsi" w:eastAsia="Times New Roman" w:hAnsiTheme="minorHAnsi" w:cstheme="majorBidi"/>
+                <w:color w:val="000000"/>
+                <w:lang w:val="en-US" w:eastAsia="en-IL"/>
+              </w:rPr>
+            </w:pPr>
+            <w:r>
+              <w:rPr>
+                <w:rFonts w:asciiTheme="minorHAnsi" w:eastAsia="Times New Roman" w:hAnsiTheme="minorHAnsi" w:cstheme="majorBidi"/>
+                <w:color w:val="000000"/>
+                <w:lang w:val="en-US" w:eastAsia="en-IL"/>
+              </w:rPr>
+              <w:t>4</w:t>
+            </w:r>
+          </w:p>
+        </w:tc>
+        <w:tc>
+          <w:tcPr>
+            <w:tcW w:w="960" w:type="dxa"/>
+            <w:noWrap/>
+          </w:tcPr>
+          <w:p>
+            <w:pPr>
+              <w:jc w:val="both"/>
+              <w:cnfStyle w:val="000000100000" w:firstRow="0" w:lastRow="0" w:firstColumn="0" w:lastColumn="0" w:oddVBand="0" w:evenVBand="0" w:oddHBand="1" w:evenHBand="0" w:firstRowFirstColumn="0" w:firstRowLastColumn="0" w:lastRowFirstColumn="0" w:lastRowLastColumn="0"/>
+              <w:rPr>
+                <w:rFonts w:asciiTheme="minorHAnsi" w:eastAsia="Times New Roman" w:hAnsiTheme="minorHAnsi" w:cstheme="majorBidi"/>
+                <w:color w:val="000000"/>
+                <w:lang w:val="en-US" w:eastAsia="en-IL"/>
+              </w:rPr>
+            </w:pPr>
+            <w:r>
+              <w:rPr>
+                <w:rFonts w:asciiTheme="minorHAnsi" w:eastAsia="Times New Roman" w:hAnsiTheme="minorHAnsi" w:cstheme="majorBidi"/>
+                <w:color w:val="000000"/>
+                <w:lang w:val="en-US" w:eastAsia="en-IL"/>
+              </w:rPr>
+              <w:t>Int32</w:t>
+            </w:r>
+          </w:p>
+        </w:tc>
+        <w:tc>
+          <w:tcPr>
+            <w:tcW w:w="1903" w:type="dxa"/>
+          </w:tcPr>
+          <w:p>
+            <w:pPr>
+              <w:jc w:val="both"/>
+              <w:cnfStyle w:val="000000100000" w:firstRow="0" w:lastRow="0" w:firstColumn="0" w:lastColumn="0" w:oddVBand="0" w:evenVBand="0" w:oddHBand="1" w:evenHBand="0" w:firstRowFirstColumn="0" w:firstRowLastColumn="0" w:lastRowFirstColumn="0" w:lastRowLastColumn="0"/>
+              <w:rPr>
+                <w:rFonts w:asciiTheme="minorHAnsi" w:eastAsia="Times New Roman" w:hAnsiTheme="minorHAnsi" w:cstheme="majorBidi"/>
+                <w:color w:val="000000"/>
+                <w:lang w:val="en-US" w:eastAsia="en-IL"/>
+              </w:rPr>
+            </w:pPr>
+            <w:r>
+              <w:rPr>
+                <w:rFonts w:asciiTheme="minorHAnsi" w:eastAsia="Times New Roman" w:hAnsiTheme="minorHAnsi" w:cstheme="majorBidi"/>
+                <w:color w:val="000000"/>
+                <w:lang w:val="en-US" w:eastAsia="en-IL"/>
+              </w:rPr>
+              <w:t>32bit integer</w:t>
+            </w:r>
+          </w:p>
+        </w:tc>
+        <w:tc>
+          <w:tcPr>
+            <w:tcW w:w="1903" w:type="dxa"/>
+          </w:tcPr>
+          <w:p>
+            <w:pPr>
+              <w:jc w:val="both"/>
+              <w:cnfStyle w:val="000000100000" w:firstRow="0" w:lastRow="0" w:firstColumn="0" w:lastColumn="0" w:oddVBand="0" w:evenVBand="0" w:oddHBand="1" w:evenHBand="0" w:firstRowFirstColumn="0" w:firstRowLastColumn="0" w:lastRowFirstColumn="0" w:lastRowLastColumn="0"/>
+              <w:rPr>
+                <w:rFonts w:asciiTheme="minorHAnsi" w:eastAsia="Times New Roman" w:hAnsiTheme="minorHAnsi" w:cstheme="majorBidi"/>
+                <w:color w:val="000000"/>
+                <w:lang w:val="en-US" w:eastAsia="en-IL"/>
+              </w:rPr>
+            </w:pPr>
+            <w:r>
+              <w:rPr>
+                <w:rFonts w:asciiTheme="minorHAnsi" w:eastAsia="Times New Roman" w:hAnsiTheme="minorHAnsi" w:cstheme="majorBidi"/>
+                <w:color w:val="000000"/>
+                <w:lang w:val="en-US" w:eastAsia="en-IL"/>
+              </w:rPr>
+              <w:t>32bit integer</w:t>
+            </w:r>
+          </w:p>
+        </w:tc>
+        <w:tc>
+          <w:tcPr>
+            <w:tcW w:w="1903" w:type="dxa"/>
+          </w:tcPr>
+          <w:p>
+            <w:pPr>
+              <w:jc w:val="both"/>
+              <w:cnfStyle w:val="000000100000" w:firstRow="0" w:lastRow="0" w:firstColumn="0" w:lastColumn="0" w:oddVBand="0" w:evenVBand="0" w:oddHBand="1" w:evenHBand="0" w:firstRowFirstColumn="0" w:firstRowLastColumn="0" w:lastRowFirstColumn="0" w:lastRowLastColumn="0"/>
+              <w:rPr>
+                <w:rFonts w:asciiTheme="minorHAnsi" w:eastAsia="Times New Roman" w:hAnsiTheme="minorHAnsi" w:cstheme="majorBidi"/>
+                <w:color w:val="000000"/>
+                <w:lang w:val="en-US" w:eastAsia="en-IL"/>
+              </w:rPr>
+            </w:pPr>
+            <w:r>
+              <w:rPr>
+                <w:rFonts w:asciiTheme="minorHAnsi" w:eastAsia="Times New Roman" w:hAnsiTheme="minorHAnsi" w:cstheme="majorBidi"/>
+                <w:color w:val="000000"/>
+                <w:lang w:val="en-US" w:eastAsia="en-IL"/>
+              </w:rPr>
+              <w:t>1 point</w:t>
+            </w:r>
+          </w:p>
+        </w:tc>
+      </w:tr>
+      <w:tr>
+        <w:trPr>
+          <w:trHeight w:val="315"/>
+        </w:trPr>
+        <w:tc>
+          <w:tcPr>
+            <w:cnfStyle w:val="001000000000" w:firstRow="0" w:lastRow="0" w:firstColumn="1" w:lastColumn="0" w:oddVBand="0" w:evenVBand="0" w:oddHBand="0" w:evenHBand="0" w:firstRowFirstColumn="0" w:firstRowLastColumn="0" w:lastRowFirstColumn="0" w:lastRowLastColumn="0"/>
+            <w:tcW w:w="960" w:type="dxa"/>
+            <w:noWrap/>
+          </w:tcPr>
+          <w:p>
+            <w:pPr>
+              <w:jc w:val="both"/>
+              <w:rPr>
+                <w:rFonts w:asciiTheme="minorHAnsi" w:eastAsia="Times New Roman" w:hAnsiTheme="minorHAnsi" w:cstheme="majorBidi"/>
+                <w:color w:val="000000"/>
+                <w:lang w:val="en-US" w:eastAsia="en-IL"/>
+              </w:rPr>
+            </w:pPr>
+            <w:r>
+              <w:rPr>
+                <w:rFonts w:asciiTheme="minorHAnsi" w:eastAsia="Times New Roman" w:hAnsiTheme="minorHAnsi" w:cstheme="majorBidi"/>
+                <w:color w:val="000000"/>
+                <w:lang w:val="en-US" w:eastAsia="en-IL"/>
+              </w:rPr>
+              <w:t>5</w:t>
+            </w:r>
+          </w:p>
+        </w:tc>
+        <w:tc>
+          <w:tcPr>
+            <w:tcW w:w="960" w:type="dxa"/>
+            <w:noWrap/>
+          </w:tcPr>
+          <w:p>
+            <w:pPr>
+              <w:jc w:val="both"/>
+              <w:cnfStyle w:val="000000000000" w:firstRow="0" w:lastRow="0" w:firstColumn="0" w:lastColumn="0" w:oddVBand="0" w:evenVBand="0" w:oddHBand="0" w:evenHBand="0" w:firstRowFirstColumn="0" w:firstRowLastColumn="0" w:lastRowFirstColumn="0" w:lastRowLastColumn="0"/>
+              <w:rPr>
+                <w:rFonts w:asciiTheme="minorHAnsi" w:eastAsia="Times New Roman" w:hAnsiTheme="minorHAnsi" w:cstheme="majorBidi"/>
+                <w:color w:val="000000"/>
+                <w:lang w:val="en-US" w:eastAsia="en-IL"/>
+              </w:rPr>
+            </w:pPr>
+            <w:r>
+              <w:rPr>
+                <w:rFonts w:asciiTheme="minorHAnsi" w:eastAsia="Times New Roman" w:hAnsiTheme="minorHAnsi" w:cstheme="majorBidi"/>
+                <w:color w:val="000000"/>
+                <w:lang w:val="en-US" w:eastAsia="en-IL"/>
+              </w:rPr>
+              <w:t>Float32</w:t>
+            </w:r>
+          </w:p>
+        </w:tc>
+        <w:tc>
+          <w:tcPr>
+            <w:tcW w:w="1903" w:type="dxa"/>
+          </w:tcPr>
+          <w:p>
+            <w:pPr>
+              <w:jc w:val="both"/>
+              <w:cnfStyle w:val="000000000000" w:firstRow="0" w:lastRow="0" w:firstColumn="0" w:lastColumn="0" w:oddVBand="0" w:evenVBand="0" w:oddHBand="0" w:evenHBand="0" w:firstRowFirstColumn="0" w:firstRowLastColumn="0" w:lastRowFirstColumn="0" w:lastRowLastColumn="0"/>
+              <w:rPr>
+                <w:rFonts w:asciiTheme="minorHAnsi" w:eastAsia="Times New Roman" w:hAnsiTheme="minorHAnsi" w:cstheme="majorBidi"/>
+                <w:color w:val="000000"/>
+                <w:lang w:val="en-US" w:eastAsia="en-IL"/>
+              </w:rPr>
+            </w:pPr>
+            <w:r>
+              <w:rPr>
+                <w:rFonts w:asciiTheme="minorHAnsi" w:eastAsia="Times New Roman" w:hAnsiTheme="minorHAnsi" w:cstheme="majorBidi"/>
+                <w:color w:val="000000"/>
+                <w:lang w:val="en-US" w:eastAsia="en-IL"/>
+              </w:rPr>
+              <w:t>32bit float</w:t>
+            </w:r>
+          </w:p>
+        </w:tc>
+        <w:tc>
+          <w:tcPr>
+            <w:tcW w:w="1903" w:type="dxa"/>
+          </w:tcPr>
+          <w:p>
+            <w:pPr>
+              <w:jc w:val="both"/>
+              <w:cnfStyle w:val="000000000000" w:firstRow="0" w:lastRow="0" w:firstColumn="0" w:lastColumn="0" w:oddVBand="0" w:evenVBand="0" w:oddHBand="0" w:evenHBand="0" w:firstRowFirstColumn="0" w:firstRowLastColumn="0" w:lastRowFirstColumn="0" w:lastRowLastColumn="0"/>
+              <w:rPr>
+                <w:rFonts w:asciiTheme="minorHAnsi" w:eastAsia="Times New Roman" w:hAnsiTheme="minorHAnsi" w:cstheme="majorBidi"/>
+                <w:color w:val="000000"/>
+                <w:lang w:val="en-US" w:eastAsia="en-IL"/>
+              </w:rPr>
+            </w:pPr>
+            <w:r>
+              <w:rPr>
+                <w:rFonts w:asciiTheme="minorHAnsi" w:eastAsia="Times New Roman" w:hAnsiTheme="minorHAnsi" w:cstheme="majorBidi"/>
+                <w:color w:val="000000"/>
+                <w:lang w:val="en-US" w:eastAsia="en-IL"/>
+              </w:rPr>
+              <w:t>32bit float</w:t>
+            </w:r>
+          </w:p>
+        </w:tc>
+        <w:tc>
+          <w:tcPr>
+            <w:tcW w:w="1903" w:type="dxa"/>
+          </w:tcPr>
+          <w:p>
+            <w:pPr>
+              <w:jc w:val="both"/>
+              <w:cnfStyle w:val="000000000000" w:firstRow="0" w:lastRow="0" w:firstColumn="0" w:lastColumn="0" w:oddVBand="0" w:evenVBand="0" w:oddHBand="0" w:evenHBand="0" w:firstRowFirstColumn="0" w:firstRowLastColumn="0" w:lastRowFirstColumn="0" w:lastRowLastColumn="0"/>
+              <w:rPr>
+                <w:rFonts w:asciiTheme="minorHAnsi" w:eastAsia="Times New Roman" w:hAnsiTheme="minorHAnsi" w:cstheme="majorBidi"/>
+                <w:color w:val="000000"/>
+                <w:lang w:val="en-US" w:eastAsia="en-IL"/>
+              </w:rPr>
+            </w:pPr>
+            <w:r>
+              <w:rPr>
+                <w:rFonts w:asciiTheme="minorHAnsi" w:eastAsia="Times New Roman" w:hAnsiTheme="minorHAnsi" w:cstheme="majorBidi"/>
+                <w:color w:val="000000"/>
+                <w:lang w:val="en-US" w:eastAsia="en-IL"/>
+              </w:rPr>
+              <w:t>1 point</w:t>
+            </w:r>
+          </w:p>
+        </w:tc>
       </w:tr>
     </w:tbl>
+    <w:p>
+      <w:pPr>
+        <w:pStyle w:val="Heading3"/>
+        <w:rPr>
+          <w:lang w:val="en-US"/>
+        </w:rPr>
+      </w:pPr>
+      <w:bookmarkStart w:id="3" w:name="_GoBack"/>
+      <w:bookmarkEnd w:id="3"/>
+    </w:p>
     <w:p>
       <w:pPr>
         <w:jc w:val="both"/>
@@ -10130,17 +10869,17 @@
           <w:lang w:val="en-US"/>
         </w:rPr>
       </w:pPr>
-    </w:p>
-    <w:p>
-      <w:pPr>
-        <w:jc w:val="both"/>
+      <w:proofErr w:type="spellStart"/>
+      <w:r>
         <w:rPr>
           <w:rFonts w:asciiTheme="minorHAnsi" w:hAnsiTheme="minorHAnsi" w:cstheme="majorBidi"/>
           <w:b/>
           <w:bCs/>
           <w:lang w:val="en-US"/>
         </w:rPr>
-      </w:pPr>
+        <w:t>Enum</w:t>
+      </w:r>
+      <w:proofErr w:type="spellEnd"/>
       <w:r>
         <w:rPr>
           <w:rFonts w:asciiTheme="minorHAnsi" w:hAnsiTheme="minorHAnsi" w:cstheme="majorBidi"/>
@@ -10148,7 +10887,7 @@
           <w:bCs/>
           <w:lang w:val="en-US"/>
         </w:rPr>
-        <w:t xml:space="preserve">Enum </w:t>
+        <w:t xml:space="preserve"> </w:t>
       </w:r>
       <w:r>
         <w:rPr>
@@ -10291,6 +11030,7 @@
                 <w:lang w:eastAsia="en-IL"/>
               </w:rPr>
             </w:pPr>
+            <w:proofErr w:type="spellStart"/>
             <w:r>
               <w:rPr>
                 <w:rFonts w:asciiTheme="minorHAnsi" w:eastAsia="Times New Roman" w:hAnsiTheme="minorHAnsi" w:cstheme="majorBidi"/>
@@ -10299,6 +11039,7 @@
               </w:rPr>
               <w:t>Amper</w:t>
             </w:r>
+            <w:proofErr w:type="spellEnd"/>
           </w:p>
         </w:tc>
       </w:tr>
@@ -10561,6 +11302,7 @@
               </w:rPr>
               <w:t xml:space="preserve"> P</w:t>
             </w:r>
+            <w:proofErr w:type="spellStart"/>
             <w:r>
               <w:rPr>
                 <w:rFonts w:asciiTheme="minorHAnsi" w:eastAsia="Times New Roman" w:hAnsiTheme="minorHAnsi" w:cstheme="majorBidi"/>
@@ -10569,6 +11311,7 @@
               </w:rPr>
               <w:t>er</w:t>
             </w:r>
+            <w:proofErr w:type="spellEnd"/>
             <w:r>
               <w:rPr>
                 <w:rFonts w:asciiTheme="minorHAnsi" w:eastAsia="Times New Roman" w:hAnsiTheme="minorHAnsi" w:cstheme="majorBidi"/>
@@ -11141,7 +11884,15 @@
           <w:rFonts w:asciiTheme="minorHAnsi" w:hAnsiTheme="minorHAnsi" w:cstheme="majorBidi"/>
           <w:lang w:val="en-US"/>
         </w:rPr>
-        <w:t xml:space="preserve">Read plot length:  ID 34, get →  </w:t>
+        <w:t xml:space="preserve">Read plot length:  ID 34, get </w:t>
+      </w:r>
+      <w:proofErr w:type="gramStart"/>
+      <w:r>
+        <w:rPr>
+          <w:rFonts w:asciiTheme="minorHAnsi" w:hAnsiTheme="minorHAnsi" w:cstheme="majorBidi"/>
+          <w:lang w:val="en-US"/>
+        </w:rPr>
+        <w:t xml:space="preserve">→  </w:t>
       </w:r>
       <w:r>
         <w:rPr>
@@ -11150,6 +11901,7 @@
         </w:rPr>
         <w:t>int</w:t>
       </w:r>
+      <w:proofErr w:type="gramEnd"/>
     </w:p>
     <w:p>
       <w:pPr>
@@ -11168,7 +11920,23 @@
           <w:rFonts w:asciiTheme="minorHAnsi" w:eastAsia="Times New Roman" w:hAnsiTheme="minorHAnsi" w:cstheme="majorBidi"/>
           <w:lang w:val="en-US"/>
         </w:rPr>
-        <w:t>Read General: ID 35[1] to 35[len]</w:t>
+        <w:t>Read General: ID 35[1] to 35[</w:t>
+      </w:r>
+      <w:proofErr w:type="spellStart"/>
+      <w:r>
+        <w:rPr>
+          <w:rFonts w:asciiTheme="minorHAnsi" w:eastAsia="Times New Roman" w:hAnsiTheme="minorHAnsi" w:cstheme="majorBidi"/>
+          <w:lang w:val="en-US"/>
+        </w:rPr>
+        <w:t>len</w:t>
+      </w:r>
+      <w:proofErr w:type="spellEnd"/>
+      <w:r>
+        <w:rPr>
+          <w:rFonts w:asciiTheme="minorHAnsi" w:eastAsia="Times New Roman" w:hAnsiTheme="minorHAnsi" w:cstheme="majorBidi"/>
+          <w:lang w:val="en-US"/>
+        </w:rPr>
+        <w:t>]</w:t>
       </w:r>
     </w:p>
     <w:p>
@@ -11329,7 +12097,39 @@
           <w:rFonts w:asciiTheme="minorHAnsi" w:hAnsiTheme="minorHAnsi" w:cstheme="majorBidi"/>
           <w:lang w:val="en-US"/>
         </w:rPr>
-        <w:t>34[0]  - &gt; drv answer: 4</w:t>
+        <w:t>34[0</w:t>
+      </w:r>
+      <w:proofErr w:type="gramStart"/>
+      <w:r>
+        <w:rPr>
+          <w:rFonts w:asciiTheme="minorHAnsi" w:hAnsiTheme="minorHAnsi" w:cstheme="majorBidi"/>
+          <w:lang w:val="en-US"/>
+        </w:rPr>
+        <w:t>]  -</w:t>
+      </w:r>
+      <w:proofErr w:type="gramEnd"/>
+      <w:r>
+        <w:rPr>
+          <w:rFonts w:asciiTheme="minorHAnsi" w:hAnsiTheme="minorHAnsi" w:cstheme="majorBidi"/>
+          <w:lang w:val="en-US"/>
+        </w:rPr>
+        <w:t xml:space="preserve"> &gt; </w:t>
+      </w:r>
+      <w:proofErr w:type="spellStart"/>
+      <w:r>
+        <w:rPr>
+          <w:rFonts w:asciiTheme="minorHAnsi" w:hAnsiTheme="minorHAnsi" w:cstheme="majorBidi"/>
+          <w:lang w:val="en-US"/>
+        </w:rPr>
+        <w:t>drv</w:t>
+      </w:r>
+      <w:proofErr w:type="spellEnd"/>
+      <w:r>
+        <w:rPr>
+          <w:rFonts w:asciiTheme="minorHAnsi" w:hAnsiTheme="minorHAnsi" w:cstheme="majorBidi"/>
+          <w:lang w:val="en-US"/>
+        </w:rPr>
+        <w:t xml:space="preserve"> answer: 4</w:t>
       </w:r>
     </w:p>
     <w:p>
@@ -11367,6 +12167,7 @@
         </w:rPr>
         <w:t xml:space="preserve"> </w:t>
       </w:r>
+      <w:proofErr w:type="gramStart"/>
       <w:r>
         <w:rPr>
           <w:rFonts w:asciiTheme="minorHAnsi" w:hAnsiTheme="minorHAnsi" w:cstheme="majorBidi"/>
@@ -11381,6 +12182,7 @@
         </w:rPr>
         <w:t>:</w:t>
       </w:r>
+      <w:proofErr w:type="gramEnd"/>
     </w:p>
     <w:p>
       <w:pPr>
@@ -11416,14 +12218,38 @@
           <w:rFonts w:asciiTheme="minorHAnsi" w:hAnsiTheme="minorHAnsi" w:cstheme="majorBidi"/>
           <w:lang w:val="en-US"/>
         </w:rPr>
-        <w:t xml:space="preserve">- &gt; drv answer: </w:t>
-      </w:r>
-      <w:r>
-        <w:rPr>
-          <w:rFonts w:asciiTheme="minorHAnsi" w:hAnsiTheme="minorHAnsi" w:cstheme="majorBidi"/>
-          <w:lang w:val="en-US"/>
-        </w:rPr>
-        <w:t>0x0</w:t>
+        <w:t xml:space="preserve">- &gt; </w:t>
+      </w:r>
+      <w:proofErr w:type="spellStart"/>
+      <w:r>
+        <w:rPr>
+          <w:rFonts w:asciiTheme="minorHAnsi" w:hAnsiTheme="minorHAnsi" w:cstheme="majorBidi"/>
+          <w:lang w:val="en-US"/>
+        </w:rPr>
+        <w:t>drv</w:t>
+      </w:r>
+      <w:proofErr w:type="spellEnd"/>
+      <w:r>
+        <w:rPr>
+          <w:rFonts w:asciiTheme="minorHAnsi" w:hAnsiTheme="minorHAnsi" w:cstheme="majorBidi"/>
+          <w:lang w:val="en-US"/>
+        </w:rPr>
+        <w:t xml:space="preserve"> answer: </w:t>
+      </w:r>
+      <w:r>
+        <w:rPr>
+          <w:rFonts w:asciiTheme="minorHAnsi" w:hAnsiTheme="minorHAnsi" w:cstheme="majorBidi"/>
+          <w:lang w:val="en-US"/>
+        </w:rPr>
+        <w:t>0x</w:t>
+      </w:r>
+      <w:proofErr w:type="gramStart"/>
+      <w:r>
+        <w:rPr>
+          <w:rFonts w:asciiTheme="minorHAnsi" w:hAnsiTheme="minorHAnsi" w:cstheme="majorBidi"/>
+          <w:lang w:val="en-US"/>
+        </w:rPr>
+        <w:t>0</w:t>
       </w:r>
       <w:r>
         <w:rPr>
@@ -11451,14 +12277,38 @@
           <w:rFonts w:asciiTheme="minorHAnsi" w:hAnsiTheme="minorHAnsi" w:cstheme="majorBidi"/>
           <w:lang w:val="en-US"/>
         </w:rPr>
-        <w:t xml:space="preserve">  =&gt; Name = </w:t>
-      </w:r>
-      <w:r>
-        <w:rPr>
-          <w:rFonts w:asciiTheme="minorHAnsi" w:hAnsiTheme="minorHAnsi" w:cstheme="majorBidi"/>
-          <w:lang w:val="en-US"/>
-        </w:rPr>
-        <w:t>3(I PhaseB)</w:t>
+        <w:t>  =</w:t>
+      </w:r>
+      <w:proofErr w:type="gramEnd"/>
+      <w:r>
+        <w:rPr>
+          <w:rFonts w:asciiTheme="minorHAnsi" w:hAnsiTheme="minorHAnsi" w:cstheme="majorBidi"/>
+          <w:lang w:val="en-US"/>
+        </w:rPr>
+        <w:t xml:space="preserve">&gt; Name = </w:t>
+      </w:r>
+      <w:r>
+        <w:rPr>
+          <w:rFonts w:asciiTheme="minorHAnsi" w:hAnsiTheme="minorHAnsi" w:cstheme="majorBidi"/>
+          <w:lang w:val="en-US"/>
+        </w:rPr>
+        <w:t xml:space="preserve">3(I </w:t>
+      </w:r>
+      <w:proofErr w:type="spellStart"/>
+      <w:r>
+        <w:rPr>
+          <w:rFonts w:asciiTheme="minorHAnsi" w:hAnsiTheme="minorHAnsi" w:cstheme="majorBidi"/>
+          <w:lang w:val="en-US"/>
+        </w:rPr>
+        <w:t>PhaseB</w:t>
+      </w:r>
+      <w:proofErr w:type="spellEnd"/>
+      <w:r>
+        <w:rPr>
+          <w:rFonts w:asciiTheme="minorHAnsi" w:hAnsiTheme="minorHAnsi" w:cstheme="majorBidi"/>
+          <w:lang w:val="en-US"/>
+        </w:rPr>
+        <w:t>)</w:t>
       </w:r>
       <w:r>
         <w:rPr>
@@ -11479,7 +12329,23 @@
           <w:rFonts w:asciiTheme="minorHAnsi" w:hAnsiTheme="minorHAnsi" w:cstheme="majorBidi"/>
           <w:lang w:val="en-US"/>
         </w:rPr>
-        <w:t>0(amper)</w:t>
+        <w:t>0(</w:t>
+      </w:r>
+      <w:proofErr w:type="spellStart"/>
+      <w:r>
+        <w:rPr>
+          <w:rFonts w:asciiTheme="minorHAnsi" w:hAnsiTheme="minorHAnsi" w:cstheme="majorBidi"/>
+          <w:lang w:val="en-US"/>
+        </w:rPr>
+        <w:t>amper</w:t>
+      </w:r>
+      <w:proofErr w:type="spellEnd"/>
+      <w:r>
+        <w:rPr>
+          <w:rFonts w:asciiTheme="minorHAnsi" w:hAnsiTheme="minorHAnsi" w:cstheme="majorBidi"/>
+          <w:lang w:val="en-US"/>
+        </w:rPr>
+        <w:t>)</w:t>
       </w:r>
     </w:p>
     <w:p>
@@ -11495,7 +12361,23 @@
           <w:rFonts w:asciiTheme="minorHAnsi" w:hAnsiTheme="minorHAnsi" w:cstheme="majorBidi"/>
           <w:lang w:val="en-US"/>
         </w:rPr>
-        <w:t>35[2] - &gt; drv answer:</w:t>
+        <w:t xml:space="preserve">35[2] - &gt; </w:t>
+      </w:r>
+      <w:proofErr w:type="spellStart"/>
+      <w:r>
+        <w:rPr>
+          <w:rFonts w:asciiTheme="minorHAnsi" w:hAnsiTheme="minorHAnsi" w:cstheme="majorBidi"/>
+          <w:lang w:val="en-US"/>
+        </w:rPr>
+        <w:t>drv</w:t>
+      </w:r>
+      <w:proofErr w:type="spellEnd"/>
+      <w:r>
+        <w:rPr>
+          <w:rFonts w:asciiTheme="minorHAnsi" w:hAnsiTheme="minorHAnsi" w:cstheme="majorBidi"/>
+          <w:lang w:val="en-US"/>
+        </w:rPr>
+        <w:t xml:space="preserve"> answer:</w:t>
       </w:r>
       <w:r>
         <w:rPr>
@@ -11509,7 +12391,23 @@
           <w:rFonts w:asciiTheme="minorHAnsi" w:hAnsiTheme="minorHAnsi" w:cstheme="majorBidi"/>
           <w:lang w:val="en-US"/>
         </w:rPr>
-        <w:t>0x0101000B  =&gt; Name = 11(VDC Motor) , type = 1(float), Unit=1(volt)</w:t>
+        <w:t>0x0101000</w:t>
+      </w:r>
+      <w:proofErr w:type="gramStart"/>
+      <w:r>
+        <w:rPr>
+          <w:rFonts w:asciiTheme="minorHAnsi" w:hAnsiTheme="minorHAnsi" w:cstheme="majorBidi"/>
+          <w:lang w:val="en-US"/>
+        </w:rPr>
+        <w:t>B  =</w:t>
+      </w:r>
+      <w:proofErr w:type="gramEnd"/>
+      <w:r>
+        <w:rPr>
+          <w:rFonts w:asciiTheme="minorHAnsi" w:hAnsiTheme="minorHAnsi" w:cstheme="majorBidi"/>
+          <w:lang w:val="en-US"/>
+        </w:rPr>
+        <w:t>&gt; Name = 11(VDC Motor) , type = 1(float), Unit=1(volt)</w:t>
       </w:r>
     </w:p>
     <w:p>
@@ -11547,15 +12445,56 @@
           <w:rFonts w:asciiTheme="minorHAnsi" w:hAnsiTheme="minorHAnsi" w:cstheme="majorBidi"/>
           <w:lang w:val="en-US"/>
         </w:rPr>
-        <w:t>- &gt; drv answer:</w:t>
-      </w:r>
-      <w:r>
-        <w:rPr>
-          <w:rFonts w:asciiTheme="minorHAnsi" w:hAnsiTheme="minorHAnsi" w:cstheme="majorBidi"/>
-          <w:lang w:val="en-US"/>
-        </w:rPr>
-        <w:t xml:space="preserve"> 0x00020041  =&gt; Name = 65(cla</w:t>
-      </w:r>
+        <w:t xml:space="preserve">- &gt; </w:t>
+      </w:r>
+      <w:proofErr w:type="spellStart"/>
+      <w:r>
+        <w:rPr>
+          <w:rFonts w:asciiTheme="minorHAnsi" w:hAnsiTheme="minorHAnsi" w:cstheme="majorBidi"/>
+          <w:lang w:val="en-US"/>
+        </w:rPr>
+        <w:t>drv</w:t>
+      </w:r>
+      <w:proofErr w:type="spellEnd"/>
+      <w:r>
+        <w:rPr>
+          <w:rFonts w:asciiTheme="minorHAnsi" w:hAnsiTheme="minorHAnsi" w:cstheme="majorBidi"/>
+          <w:lang w:val="en-US"/>
+        </w:rPr>
+        <w:t xml:space="preserve"> answer:</w:t>
+      </w:r>
+      <w:r>
+        <w:rPr>
+          <w:rFonts w:asciiTheme="minorHAnsi" w:hAnsiTheme="minorHAnsi" w:cstheme="majorBidi"/>
+          <w:lang w:val="en-US"/>
+        </w:rPr>
+        <w:t xml:space="preserve"> 0x</w:t>
+      </w:r>
+      <w:proofErr w:type="gramStart"/>
+      <w:r>
+        <w:rPr>
+          <w:rFonts w:asciiTheme="minorHAnsi" w:hAnsiTheme="minorHAnsi" w:cstheme="majorBidi"/>
+          <w:lang w:val="en-US"/>
+        </w:rPr>
+        <w:t>00020041  =</w:t>
+      </w:r>
+      <w:proofErr w:type="gramEnd"/>
+      <w:r>
+        <w:rPr>
+          <w:rFonts w:asciiTheme="minorHAnsi" w:hAnsiTheme="minorHAnsi" w:cstheme="majorBidi"/>
+          <w:lang w:val="en-US"/>
+        </w:rPr>
+        <w:t>&gt; Name = 65(</w:t>
+      </w:r>
+      <w:proofErr w:type="spellStart"/>
+      <w:r>
+        <w:rPr>
+          <w:rFonts w:asciiTheme="minorHAnsi" w:hAnsiTheme="minorHAnsi" w:cstheme="majorBidi"/>
+          <w:lang w:val="en-US"/>
+        </w:rPr>
+        <w:t>cla</w:t>
+      </w:r>
+      <w:proofErr w:type="spellEnd"/>
       <w:r>
         <w:rPr>
           <w:rFonts w:asciiTheme="minorHAnsi" w:hAnsiTheme="minorHAnsi" w:cstheme="majorBidi"/>
@@ -11568,7 +12507,23 @@
           <w:rFonts w:asciiTheme="minorHAnsi" w:hAnsiTheme="minorHAnsi" w:cstheme="majorBidi"/>
           <w:lang w:val="en-US"/>
         </w:rPr>
-        <w:t>Debug1) , type = 2(Iq24), Unit=0(amper)</w:t>
+        <w:t>Debug1) , type = 2(Iq24), Unit=0(</w:t>
+      </w:r>
+      <w:proofErr w:type="spellStart"/>
+      <w:r>
+        <w:rPr>
+          <w:rFonts w:asciiTheme="minorHAnsi" w:hAnsiTheme="minorHAnsi" w:cstheme="majorBidi"/>
+          <w:lang w:val="en-US"/>
+        </w:rPr>
+        <w:t>amper</w:t>
+      </w:r>
+      <w:proofErr w:type="spellEnd"/>
+      <w:r>
+        <w:rPr>
+          <w:rFonts w:asciiTheme="minorHAnsi" w:hAnsiTheme="minorHAnsi" w:cstheme="majorBidi"/>
+          <w:lang w:val="en-US"/>
+        </w:rPr>
+        <w:t>)</w:t>
       </w:r>
     </w:p>
     <w:p>
@@ -11605,7 +12560,23 @@
           <w:rFonts w:asciiTheme="minorHAnsi" w:hAnsiTheme="minorHAnsi" w:cstheme="majorBidi"/>
           <w:lang w:val="en-US"/>
         </w:rPr>
-        <w:t xml:space="preserve"> - &gt; drv answer: </w:t>
+        <w:t xml:space="preserve"> - &gt; </w:t>
+      </w:r>
+      <w:proofErr w:type="spellStart"/>
+      <w:r>
+        <w:rPr>
+          <w:rFonts w:asciiTheme="minorHAnsi" w:hAnsiTheme="minorHAnsi" w:cstheme="majorBidi"/>
+          <w:lang w:val="en-US"/>
+        </w:rPr>
+        <w:t>drv</w:t>
+      </w:r>
+      <w:proofErr w:type="spellEnd"/>
+      <w:r>
+        <w:rPr>
+          <w:rFonts w:asciiTheme="minorHAnsi" w:hAnsiTheme="minorHAnsi" w:cstheme="majorBidi"/>
+          <w:lang w:val="en-US"/>
+        </w:rPr>
+        <w:t xml:space="preserve"> answer: </w:t>
       </w:r>
       <w:r>
         <w:rPr>
@@ -11621,6 +12592,7 @@
         </w:rPr>
         <w:t>B</w:t>
       </w:r>
+      <w:proofErr w:type="gramStart"/>
       <w:r>
         <w:rPr>
           <w:rFonts w:asciiTheme="minorHAnsi" w:hAnsiTheme="minorHAnsi" w:cstheme="majorBidi"/>
@@ -11654,7 +12626,15 @@
           <w:rFonts w:asciiTheme="minorHAnsi" w:hAnsiTheme="minorHAnsi" w:cstheme="majorBidi"/>
           <w:lang w:val="en-US"/>
         </w:rPr>
-        <w:t>  =&gt; Name = 32(Enc2</w:t>
+        <w:t>  =</w:t>
+      </w:r>
+      <w:proofErr w:type="gramEnd"/>
+      <w:r>
+        <w:rPr>
+          <w:rFonts w:asciiTheme="minorHAnsi" w:hAnsiTheme="minorHAnsi" w:cstheme="majorBidi"/>
+          <w:lang w:val="en-US"/>
+        </w:rPr>
+        <w:t>&gt; Name = 32(Enc2</w:t>
       </w:r>
       <w:r>
         <w:rPr>
@@ -11805,7 +12785,23 @@
           <w:rFonts w:asciiTheme="minorHAnsi" w:hAnsiTheme="minorHAnsi" w:cstheme="majorBidi"/>
           <w:lang w:val="en-US"/>
         </w:rPr>
-        <w:t xml:space="preserve"> - &gt; drv answer:</w:t>
+        <w:t xml:space="preserve"> - &gt; </w:t>
+      </w:r>
+      <w:proofErr w:type="spellStart"/>
+      <w:r>
+        <w:rPr>
+          <w:rFonts w:asciiTheme="minorHAnsi" w:hAnsiTheme="minorHAnsi" w:cstheme="majorBidi"/>
+          <w:lang w:val="en-US"/>
+        </w:rPr>
+        <w:t>drv</w:t>
+      </w:r>
+      <w:proofErr w:type="spellEnd"/>
+      <w:r>
+        <w:rPr>
+          <w:rFonts w:asciiTheme="minorHAnsi" w:hAnsiTheme="minorHAnsi" w:cstheme="majorBidi"/>
+          <w:lang w:val="en-US"/>
+        </w:rPr>
+        <w:t xml:space="preserve"> answer:</w:t>
       </w:r>
       <w:r>
         <w:rPr>
@@ -11828,7 +12824,23 @@
           <w:rFonts w:asciiTheme="minorHAnsi" w:hAnsiTheme="minorHAnsi" w:cstheme="majorBidi"/>
           <w:lang w:val="en-US"/>
         </w:rPr>
-        <w:t>36[2] - &gt; drv answer:</w:t>
+        <w:t xml:space="preserve">36[2] - &gt; </w:t>
+      </w:r>
+      <w:proofErr w:type="spellStart"/>
+      <w:r>
+        <w:rPr>
+          <w:rFonts w:asciiTheme="minorHAnsi" w:hAnsiTheme="minorHAnsi" w:cstheme="majorBidi"/>
+          <w:lang w:val="en-US"/>
+        </w:rPr>
+        <w:t>drv</w:t>
+      </w:r>
+      <w:proofErr w:type="spellEnd"/>
+      <w:r>
+        <w:rPr>
+          <w:rFonts w:asciiTheme="minorHAnsi" w:hAnsiTheme="minorHAnsi" w:cstheme="majorBidi"/>
+          <w:lang w:val="en-US"/>
+        </w:rPr>
+        <w:t xml:space="preserve"> answer:</w:t>
       </w:r>
       <w:r>
         <w:rPr>
@@ -11851,7 +12863,23 @@
           <w:rFonts w:asciiTheme="minorHAnsi" w:hAnsiTheme="minorHAnsi" w:cstheme="majorBidi"/>
           <w:lang w:val="en-US"/>
         </w:rPr>
-        <w:t>36[3] - &gt; drv answer:</w:t>
+        <w:t xml:space="preserve">36[3] - &gt; </w:t>
+      </w:r>
+      <w:proofErr w:type="spellStart"/>
+      <w:r>
+        <w:rPr>
+          <w:rFonts w:asciiTheme="minorHAnsi" w:hAnsiTheme="minorHAnsi" w:cstheme="majorBidi"/>
+          <w:lang w:val="en-US"/>
+        </w:rPr>
+        <w:t>drv</w:t>
+      </w:r>
+      <w:proofErr w:type="spellEnd"/>
+      <w:r>
+        <w:rPr>
+          <w:rFonts w:asciiTheme="minorHAnsi" w:hAnsiTheme="minorHAnsi" w:cstheme="majorBidi"/>
+          <w:lang w:val="en-US"/>
+        </w:rPr>
+        <w:t xml:space="preserve"> answer:</w:t>
       </w:r>
       <w:r>
         <w:rPr>
@@ -11874,7 +12902,23 @@
           <w:rFonts w:asciiTheme="minorHAnsi" w:hAnsiTheme="minorHAnsi" w:cstheme="majorBidi"/>
           <w:lang w:val="en-US"/>
         </w:rPr>
-        <w:t>36[4] - &gt; drv answer:</w:t>
+        <w:t xml:space="preserve">36[4] - &gt; </w:t>
+      </w:r>
+      <w:proofErr w:type="spellStart"/>
+      <w:r>
+        <w:rPr>
+          <w:rFonts w:asciiTheme="minorHAnsi" w:hAnsiTheme="minorHAnsi" w:cstheme="majorBidi"/>
+          <w:lang w:val="en-US"/>
+        </w:rPr>
+        <w:t>drv</w:t>
+      </w:r>
+      <w:proofErr w:type="spellEnd"/>
+      <w:r>
+        <w:rPr>
+          <w:rFonts w:asciiTheme="minorHAnsi" w:hAnsiTheme="minorHAnsi" w:cstheme="majorBidi"/>
+          <w:lang w:val="en-US"/>
+        </w:rPr>
+        <w:t xml:space="preserve"> answer:</w:t>
       </w:r>
       <w:r>
         <w:rPr>
@@ -12088,6 +13132,7 @@
                 <w:rtl/>
               </w:rPr>
             </w:pPr>
+            <w:proofErr w:type="spellStart"/>
             <w:r>
               <w:rPr>
                 <w:rFonts w:asciiTheme="minorHAnsi" w:hAnsiTheme="minorHAnsi" w:cstheme="majorBidi"/>
@@ -12095,6 +13140,7 @@
               </w:rPr>
               <w:t>Idx</w:t>
             </w:r>
+            <w:proofErr w:type="spellEnd"/>
           </w:p>
         </w:tc>
       </w:tr>
@@ -12135,12 +13181,21 @@
                 <w:lang w:val="en-US"/>
               </w:rPr>
             </w:pPr>
+            <w:proofErr w:type="gramStart"/>
             <w:r>
               <w:rPr>
                 <w:rFonts w:asciiTheme="minorHAnsi" w:hAnsiTheme="minorHAnsi" w:cstheme="majorBidi"/>
                 <w:lang w:val="en-US"/>
               </w:rPr>
-              <w:t>Units(24-31)</w:t>
+              <w:t>Units(</w:t>
+            </w:r>
+            <w:proofErr w:type="gramEnd"/>
+            <w:r>
+              <w:rPr>
+                <w:rFonts w:asciiTheme="minorHAnsi" w:hAnsiTheme="minorHAnsi" w:cstheme="majorBidi"/>
+                <w:lang w:val="en-US"/>
+              </w:rPr>
+              <w:t>24-31)</w:t>
             </w:r>
           </w:p>
           <w:p>
@@ -12280,6 +13335,7 @@
                 <w:rtl/>
               </w:rPr>
             </w:pPr>
+            <w:proofErr w:type="spellStart"/>
             <w:r>
               <w:rPr>
                 <w:rFonts w:asciiTheme="minorHAnsi" w:hAnsiTheme="minorHAnsi" w:cstheme="majorBidi"/>
@@ -12287,6 +13343,7 @@
               </w:rPr>
               <w:t>amper</w:t>
             </w:r>
+            <w:proofErr w:type="spellEnd"/>
           </w:p>
         </w:tc>
         <w:tc>
@@ -12543,6 +13600,7 @@
                 <w:rtl/>
               </w:rPr>
             </w:pPr>
+            <w:proofErr w:type="spellStart"/>
             <w:r>
               <w:rPr>
                 <w:rFonts w:asciiTheme="minorHAnsi" w:hAnsiTheme="minorHAnsi" w:cstheme="majorBidi"/>
@@ -12550,6 +13608,7 @@
               </w:rPr>
               <w:t>amper</w:t>
             </w:r>
+            <w:proofErr w:type="spellEnd"/>
           </w:p>
         </w:tc>
         <w:tc>
@@ -12591,6 +13650,7 @@
                 <w:rtl/>
               </w:rPr>
             </w:pPr>
+            <w:proofErr w:type="spellStart"/>
             <w:r>
               <w:rPr>
                 <w:rFonts w:asciiTheme="minorHAnsi" w:hAnsiTheme="minorHAnsi" w:cstheme="majorBidi"/>
@@ -12598,6 +13658,7 @@
               </w:rPr>
               <w:t>cla</w:t>
             </w:r>
+            <w:proofErr w:type="spellEnd"/>
             <w:r>
               <w:rPr>
                 <w:rFonts w:asciiTheme="minorHAnsi" w:hAnsiTheme="minorHAnsi" w:cstheme="majorBidi"/>
@@ -12867,6 +13928,7 @@
         <w:docPartUnique/>
       </w:docPartObj>
     </w:sdtPr>
+    <w:sdtEndPr/>
     <w:sdtContent>
       <w:sdt>
         <w:sdtPr>
@@ -12876,6 +13938,7 @@
             <w:docPartUnique/>
           </w:docPartObj>
         </w:sdtPr>
+        <w:sdtEndPr/>
         <w:sdtContent>
           <w:p>
             <w:pPr>
@@ -13704,9 +14767,32 @@
       <w:szCs w:val="26"/>
     </w:rPr>
   </w:style>
+  <w:style w:type="paragraph" w:styleId="Heading3">
+    <w:name w:val="heading 3"/>
+    <w:basedOn w:val="Normal"/>
+    <w:next w:val="Normal"/>
+    <w:link w:val="Heading3Char"/>
+    <w:uiPriority w:val="9"/>
+    <w:unhideWhenUsed/>
+    <w:qFormat/>
+    <w:rsid w:val="004F6EB0"/>
+    <w:pPr>
+      <w:keepNext/>
+      <w:keepLines/>
+      <w:spacing w:before="40"/>
+      <w:outlineLvl w:val="2"/>
+    </w:pPr>
+    <w:rPr>
+      <w:rFonts w:asciiTheme="majorHAnsi" w:eastAsiaTheme="majorEastAsia" w:hAnsiTheme="majorHAnsi" w:cstheme="majorBidi"/>
+      <w:color w:val="1F3763" w:themeColor="accent1" w:themeShade="7F"/>
+      <w:sz w:val="24"/>
+      <w:szCs w:val="24"/>
+    </w:rPr>
+  </w:style>
   <w:style w:type="character" w:default="1" w:styleId="DefaultParagraphFont">
     <w:name w:val="Default Paragraph Font"/>
     <w:uiPriority w:val="1"/>
+    <w:semiHidden/>
     <w:unhideWhenUsed/>
   </w:style>
   <w:style w:type="table" w:default="1" w:styleId="TableNormal">
@@ -14208,6 +15294,19 @@
       <w:szCs w:val="26"/>
     </w:rPr>
   </w:style>
+  <w:style w:type="character" w:customStyle="1" w:styleId="Heading3Char">
+    <w:name w:val="Heading 3 Char"/>
+    <w:basedOn w:val="DefaultParagraphFont"/>
+    <w:link w:val="Heading3"/>
+    <w:uiPriority w:val="9"/>
+    <w:rsid w:val="004F6EB0"/>
+    <w:rPr>
+      <w:rFonts w:asciiTheme="majorHAnsi" w:eastAsiaTheme="majorEastAsia" w:hAnsiTheme="majorHAnsi" w:cstheme="majorBidi"/>
+      <w:color w:val="1F3763" w:themeColor="accent1" w:themeShade="7F"/>
+      <w:sz w:val="24"/>
+      <w:szCs w:val="24"/>
+    </w:rPr>
+  </w:style>
 </w:styles>
 </file>
 

</xml_diff>